<commit_message>
Prueba de cambio en documento
</commit_message>
<xml_diff>
--- a/Documents/CNN for Classyfing Swedish Tree Leaves.docx
+++ b/Documents/CNN for Classyfing Swedish Tree Leaves.docx
@@ -132,6 +132,12 @@
           <w:rStyle w:val="Refdecomentario"/>
         </w:rPr>
         <w:commentReference w:id="0"/>
+      </w:r>
+      <w:r>
+        <w:rPr>
+          <w:rFonts w:ascii="Times New Roman" w:hAnsi="Times New Roman" w:cs="Times New Roman"/>
+        </w:rPr>
+        <w:t xml:space="preserve"> </w:t>
       </w:r>
     </w:p>
     <w:p>
@@ -206,7 +212,21 @@
         <w:rPr>
           <w:rFonts w:ascii="Times New Roman" w:hAnsi="Times New Roman" w:cs="Times New Roman"/>
         </w:rPr>
-        <w:t xml:space="preserve"> They do so by noticing important features in the leaf, such as its shape, color, size, venous system, border or even it’s texture. </w:t>
+        <w:t xml:space="preserve"> They do so by noticing important features in the leaf, such as its shape, color, size, venous system, border or even </w:t>
+      </w:r>
+      <w:proofErr w:type="spellStart"/>
+      <w:r>
+        <w:rPr>
+          <w:rFonts w:ascii="Times New Roman" w:hAnsi="Times New Roman" w:cs="Times New Roman"/>
+        </w:rPr>
+        <w:t>it’s</w:t>
+      </w:r>
+      <w:proofErr w:type="spellEnd"/>
+      <w:r>
+        <w:rPr>
+          <w:rFonts w:ascii="Times New Roman" w:hAnsi="Times New Roman" w:cs="Times New Roman"/>
+        </w:rPr>
+        <w:t xml:space="preserve"> texture. </w:t>
       </w:r>
     </w:p>
     <w:p>
@@ -572,19 +592,7 @@
         <w:rPr>
           <w:rFonts w:ascii="Times New Roman" w:hAnsi="Times New Roman" w:cs="Times New Roman"/>
         </w:rPr>
-        <w:t>The model</w:t>
-      </w:r>
-      <w:r>
-        <w:rPr>
-          <w:rFonts w:ascii="Times New Roman" w:hAnsi="Times New Roman" w:cs="Times New Roman"/>
-        </w:rPr>
-        <w:t>’s</w:t>
-      </w:r>
-      <w:r>
-        <w:rPr>
-          <w:rFonts w:ascii="Times New Roman" w:hAnsi="Times New Roman" w:cs="Times New Roman"/>
-        </w:rPr>
-        <w:t xml:space="preserve"> architecture was defined as follows:</w:t>
+        <w:t>The model’s architecture was defined as follows:</w:t>
       </w:r>
     </w:p>
     <w:p>
@@ -1616,80 +1624,88 @@
         <w:rPr>
           <w:rFonts w:ascii="Times New Roman" w:eastAsiaTheme="minorEastAsia" w:hAnsi="Times New Roman" w:cs="Times New Roman"/>
         </w:rPr>
-        <w:t xml:space="preserve"> </w:t>
+        <w:t xml:space="preserve"> [6]</w:t>
       </w:r>
       <w:r>
         <w:rPr>
           <w:rFonts w:ascii="Times New Roman" w:eastAsiaTheme="minorEastAsia" w:hAnsi="Times New Roman" w:cs="Times New Roman"/>
         </w:rPr>
-        <w:t>[6]</w:t>
+        <w:t>. If the input images</w:t>
       </w:r>
       <w:r>
         <w:rPr>
           <w:rFonts w:ascii="Times New Roman" w:eastAsiaTheme="minorEastAsia" w:hAnsi="Times New Roman" w:cs="Times New Roman"/>
         </w:rPr>
-        <w:t>. If the input images</w:t>
+        <w:t xml:space="preserve"> for the new application</w:t>
       </w:r>
       <w:r>
         <w:rPr>
           <w:rFonts w:ascii="Times New Roman" w:eastAsiaTheme="minorEastAsia" w:hAnsi="Times New Roman" w:cs="Times New Roman"/>
         </w:rPr>
-        <w:t xml:space="preserve"> for the new application</w:t>
+        <w:t xml:space="preserve"> are not as related to the input images used to </w:t>
       </w:r>
       <w:r>
         <w:rPr>
           <w:rFonts w:ascii="Times New Roman" w:eastAsiaTheme="minorEastAsia" w:hAnsi="Times New Roman" w:cs="Times New Roman"/>
         </w:rPr>
-        <w:t xml:space="preserve"> are not as related to the input images used to </w:t>
+        <w:t>train</w:t>
       </w:r>
       <w:r>
         <w:rPr>
           <w:rFonts w:ascii="Times New Roman" w:eastAsiaTheme="minorEastAsia" w:hAnsi="Times New Roman" w:cs="Times New Roman"/>
         </w:rPr>
-        <w:t>train</w:t>
+        <w:t xml:space="preserve"> the Inception v3 model, the best would be to go even further and take previous layer</w:t>
       </w:r>
       <w:r>
         <w:rPr>
           <w:rFonts w:ascii="Times New Roman" w:eastAsiaTheme="minorEastAsia" w:hAnsi="Times New Roman" w:cs="Times New Roman"/>
         </w:rPr>
-        <w:t xml:space="preserve"> the Inception v3 model, the best would be to go even further and take previous layer</w:t>
+        <w:t>s</w:t>
       </w:r>
       <w:r>
         <w:rPr>
           <w:rFonts w:ascii="Times New Roman" w:eastAsiaTheme="minorEastAsia" w:hAnsi="Times New Roman" w:cs="Times New Roman"/>
         </w:rPr>
-        <w:t>s</w:t>
+        <w:t xml:space="preserve"> in order to stack on top some convolutional layers to detect features specific to the new input data</w:t>
       </w:r>
       <w:r>
         <w:rPr>
           <w:rFonts w:ascii="Times New Roman" w:eastAsiaTheme="minorEastAsia" w:hAnsi="Times New Roman" w:cs="Times New Roman"/>
         </w:rPr>
-        <w:t xml:space="preserve"> in order to stack on top some convolutional layers to detect features specific to the new input data</w:t>
-      </w:r>
-      <w:r>
+        <w:t>. Finally, over those convolutional layers, one should insert some fully connected, or ‘Dense’ layers.</w:t>
+      </w:r>
+    </w:p>
+    <w:p>
+      <w:pPr>
+        <w:jc w:val="both"/>
         <w:rPr>
           <w:rFonts w:ascii="Times New Roman" w:eastAsiaTheme="minorEastAsia" w:hAnsi="Times New Roman" w:cs="Times New Roman"/>
         </w:rPr>
-        <w:t>. Finally, over those convolutional layers, one should insert some fully connected, or ‘Dense’ layers.</w:t>
-      </w:r>
-    </w:p>
-    <w:p>
-      <w:pPr>
-        <w:jc w:val="both"/>
+      </w:pPr>
+      <w:r>
         <w:rPr>
           <w:rFonts w:ascii="Times New Roman" w:eastAsiaTheme="minorEastAsia" w:hAnsi="Times New Roman" w:cs="Times New Roman"/>
         </w:rPr>
-      </w:pPr>
+        <w:t>On top of the ‘Mixed7’ layer, a fully connected layer with 1024 units and a ‘</w:t>
+      </w:r>
+      <w:proofErr w:type="spellStart"/>
       <w:r>
         <w:rPr>
           <w:rFonts w:ascii="Times New Roman" w:eastAsiaTheme="minorEastAsia" w:hAnsi="Times New Roman" w:cs="Times New Roman"/>
         </w:rPr>
-        <w:t xml:space="preserve">On top of the ‘Mixed7’ layer, a fully connected layer with 1024 units and a ‘relu’ activation </w:t>
-      </w:r>
+        <w:t>relu</w:t>
+      </w:r>
+      <w:proofErr w:type="spellEnd"/>
       <w:r>
         <w:rPr>
           <w:rFonts w:ascii="Times New Roman" w:eastAsiaTheme="minorEastAsia" w:hAnsi="Times New Roman" w:cs="Times New Roman"/>
         </w:rPr>
+        <w:t xml:space="preserve">’ activation </w:t>
+      </w:r>
+      <w:r>
+        <w:rPr>
+          <w:rFonts w:ascii="Times New Roman" w:eastAsiaTheme="minorEastAsia" w:hAnsi="Times New Roman" w:cs="Times New Roman"/>
+        </w:rPr>
         <w:t>function was added. Followed by a Dropout layer to prevent the network from overfitting.</w:t>
       </w:r>
     </w:p>
@@ -1704,7 +1720,21 @@
         <w:rPr>
           <w:rFonts w:ascii="Times New Roman" w:eastAsiaTheme="minorEastAsia" w:hAnsi="Times New Roman" w:cs="Times New Roman"/>
         </w:rPr>
-        <w:t>The last layer of the model contained 15 units and had a ‘Softmax’ activation function, needed to classify each prediction into the 15 different classes of the dataset.</w:t>
+        <w:t>The last layer of the model contained 15 units and had a ‘</w:t>
+      </w:r>
+      <w:proofErr w:type="spellStart"/>
+      <w:r>
+        <w:rPr>
+          <w:rFonts w:ascii="Times New Roman" w:eastAsiaTheme="minorEastAsia" w:hAnsi="Times New Roman" w:cs="Times New Roman"/>
+        </w:rPr>
+        <w:t>Softmax</w:t>
+      </w:r>
+      <w:proofErr w:type="spellEnd"/>
+      <w:r>
+        <w:rPr>
+          <w:rFonts w:ascii="Times New Roman" w:eastAsiaTheme="minorEastAsia" w:hAnsi="Times New Roman" w:cs="Times New Roman"/>
+        </w:rPr>
+        <w:t>’ activation function, needed to classify each prediction into the 15 different classes of the dataset.</w:t>
       </w:r>
       <w:r>
         <w:rPr>
@@ -2107,8 +2137,17 @@
           <w:rFonts w:ascii="Times New Roman" w:hAnsi="Times New Roman" w:cs="Times New Roman"/>
           <w:highlight w:val="yellow"/>
         </w:rPr>
-        <w:t>the previous results, the final model was trained</w:t>
-      </w:r>
+        <w:t xml:space="preserve">the previous results, the final model was </w:t>
+      </w:r>
+      <w:proofErr w:type="gramStart"/>
+      <w:r>
+        <w:rPr>
+          <w:rFonts w:ascii="Times New Roman" w:hAnsi="Times New Roman" w:cs="Times New Roman"/>
+          <w:highlight w:val="yellow"/>
+        </w:rPr>
+        <w:t>trained</w:t>
+      </w:r>
+      <w:proofErr w:type="gramEnd"/>
       <w:r>
         <w:rPr>
           <w:rFonts w:ascii="Times New Roman" w:hAnsi="Times New Roman" w:cs="Times New Roman"/>
@@ -2231,7 +2270,23 @@
         <w:rPr>
           <w:rFonts w:ascii="Times New Roman" w:hAnsi="Times New Roman" w:cs="Times New Roman"/>
         </w:rPr>
-        <w:t>The test set was meant to work as a proxy for this k.fold cross-</w:t>
+        <w:t xml:space="preserve">The test set was meant to work as a proxy for this </w:t>
+      </w:r>
+      <w:proofErr w:type="spellStart"/>
+      <w:proofErr w:type="gramStart"/>
+      <w:r>
+        <w:rPr>
+          <w:rFonts w:ascii="Times New Roman" w:hAnsi="Times New Roman" w:cs="Times New Roman"/>
+        </w:rPr>
+        <w:t>k.fold</w:t>
+      </w:r>
+      <w:proofErr w:type="spellEnd"/>
+      <w:proofErr w:type="gramEnd"/>
+      <w:r>
+        <w:rPr>
+          <w:rFonts w:ascii="Times New Roman" w:hAnsi="Times New Roman" w:cs="Times New Roman"/>
+        </w:rPr>
+        <w:t xml:space="preserve"> cross-</w:t>
       </w:r>
       <w:r>
         <w:rPr>
@@ -2346,67 +2401,7 @@
             <w:rPr>
               <w:rFonts w:ascii="Cambria Math" w:hAnsi="Cambria Math" w:cs="Times New Roman"/>
             </w:rPr>
-            <m:t>batc</m:t>
-          </m:r>
-          <m:r>
-            <w:rPr>
-              <w:rFonts w:ascii="Cambria Math" w:hAnsi="Cambria Math" w:cs="Times New Roman"/>
-            </w:rPr>
-            <m:t>h_s</m:t>
-          </m:r>
-          <m:r>
-            <w:rPr>
-              <w:rFonts w:ascii="Cambria Math" w:hAnsi="Cambria Math" w:cs="Times New Roman"/>
-            </w:rPr>
-            <m:t>ize</m:t>
-          </m:r>
-          <m:r>
-            <w:rPr>
-              <w:rFonts w:ascii="Cambria Math" w:hAnsi="Cambria Math" w:cs="Times New Roman"/>
-            </w:rPr>
-            <m:t>*</m:t>
-          </m:r>
-          <m:r>
-            <w:rPr>
-              <w:rFonts w:ascii="Cambria Math" w:hAnsi="Cambria Math" w:cs="Times New Roman"/>
-            </w:rPr>
-            <m:t>validatio</m:t>
-          </m:r>
-          <m:r>
-            <w:rPr>
-              <w:rFonts w:ascii="Cambria Math" w:hAnsi="Cambria Math" w:cs="Times New Roman"/>
-            </w:rPr>
-            <m:t>n_st</m:t>
-          </m:r>
-          <m:r>
-            <w:rPr>
-              <w:rFonts w:ascii="Cambria Math" w:hAnsi="Cambria Math" w:cs="Times New Roman"/>
-            </w:rPr>
-            <m:t>eps</m:t>
-          </m:r>
-          <m:r>
-            <w:rPr>
-              <w:rFonts w:ascii="Cambria Math" w:hAnsi="Cambria Math" w:cs="Times New Roman"/>
-            </w:rPr>
-            <m:t>=</m:t>
-          </m:r>
-          <m:r>
-            <w:rPr>
-              <w:rFonts w:ascii="Cambria Math" w:hAnsi="Cambria Math" w:cs="Times New Roman"/>
-            </w:rPr>
-            <m:t>validatio</m:t>
-          </m:r>
-          <m:r>
-            <w:rPr>
-              <w:rFonts w:ascii="Cambria Math" w:hAnsi="Cambria Math" w:cs="Times New Roman"/>
-            </w:rPr>
-            <m:t>n_e</m:t>
-          </m:r>
-          <m:r>
-            <w:rPr>
-              <w:rFonts w:ascii="Cambria Math" w:hAnsi="Cambria Math" w:cs="Times New Roman"/>
-            </w:rPr>
-            <m:t>xamples</m:t>
+            <m:t>batch_size*validation_steps=validation_examples</m:t>
           </m:r>
         </m:oMath>
       </m:oMathPara>
@@ -2448,7 +2443,35 @@
         <w:rPr>
           <w:rFonts w:ascii="Times New Roman" w:hAnsi="Times New Roman" w:cs="Times New Roman"/>
         </w:rPr>
-        <w:t>The second problem arose during the testing step. It is known that we want the test set to come from the same distribution that the train and validation set came. During the training portion of the code I rescaled the train and validation data in the ImageDataGenerator to be 1/255 of the original value in order to normalize them. The problem came because, at first, I omitted this rescaling process for the test set during the testing portion of the code, and I was getting only wrong predictions usually biased towards one unique class.</w:t>
+        <w:t xml:space="preserve">The second problem arose during the testing step. It is known that we want the test set to come from the same distribution that the train and validation set came. During the training portion of the </w:t>
+      </w:r>
+      <w:proofErr w:type="gramStart"/>
+      <w:r>
+        <w:rPr>
+          <w:rFonts w:ascii="Times New Roman" w:hAnsi="Times New Roman" w:cs="Times New Roman"/>
+        </w:rPr>
+        <w:t>code</w:t>
+      </w:r>
+      <w:proofErr w:type="gramEnd"/>
+      <w:r>
+        <w:rPr>
+          <w:rFonts w:ascii="Times New Roman" w:hAnsi="Times New Roman" w:cs="Times New Roman"/>
+        </w:rPr>
+        <w:t xml:space="preserve"> I rescaled the train and validation data in the </w:t>
+      </w:r>
+      <w:proofErr w:type="spellStart"/>
+      <w:r>
+        <w:rPr>
+          <w:rFonts w:ascii="Times New Roman" w:hAnsi="Times New Roman" w:cs="Times New Roman"/>
+        </w:rPr>
+        <w:t>ImageDataGenerator</w:t>
+      </w:r>
+      <w:proofErr w:type="spellEnd"/>
+      <w:r>
+        <w:rPr>
+          <w:rFonts w:ascii="Times New Roman" w:hAnsi="Times New Roman" w:cs="Times New Roman"/>
+        </w:rPr>
+        <w:t xml:space="preserve"> to be 1/255 of the original value in order to normalize them. The problem came because, at first, I omitted this rescaling process for the test set during the testing portion of the code, and I was getting only wrong predictions usually biased towards one unique class.</w:t>
       </w:r>
     </w:p>
     <w:p>
@@ -2509,6 +2532,30 @@
     </w:p>
     <w:p>
       <w:pPr>
+        <w:jc w:val="both"/>
+        <w:rPr>
+          <w:rFonts w:ascii="Times New Roman" w:hAnsi="Times New Roman" w:cs="Times New Roman"/>
+        </w:rPr>
+      </w:pPr>
+    </w:p>
+    <w:p>
+      <w:pPr>
+        <w:jc w:val="both"/>
+        <w:rPr>
+          <w:rFonts w:ascii="Times New Roman" w:hAnsi="Times New Roman" w:cs="Times New Roman"/>
+        </w:rPr>
+      </w:pPr>
+    </w:p>
+    <w:p>
+      <w:pPr>
+        <w:jc w:val="both"/>
+        <w:rPr>
+          <w:rFonts w:ascii="Times New Roman" w:hAnsi="Times New Roman" w:cs="Times New Roman"/>
+        </w:rPr>
+      </w:pPr>
+    </w:p>
+    <w:p>
+      <w:pPr>
         <w:jc w:val="center"/>
         <w:rPr>
           <w:rFonts w:ascii="Times New Roman" w:hAnsi="Times New Roman" w:cs="Times New Roman"/>
@@ -2542,12 +2589,14 @@
         </w:rPr>
         <w:t xml:space="preserve">[1] Linköping University. (2016). Swedish Leaf Dataset. Recovered from: </w:t>
       </w:r>
+      <w:proofErr w:type="gramStart"/>
       <w:r>
         <w:rPr>
           <w:rFonts w:ascii="Times New Roman" w:hAnsi="Times New Roman" w:cs="Times New Roman"/>
         </w:rPr>
         <w:t>https://www.cvl.isy.liu.se/en/research/datasets/swedish-leaf/</w:t>
       </w:r>
+      <w:proofErr w:type="gramEnd"/>
     </w:p>
     <w:p>
       <w:pPr>
@@ -2565,19 +2614,27 @@
         <w:rPr>
           <w:rFonts w:ascii="Times New Roman" w:hAnsi="Times New Roman" w:cs="Times New Roman"/>
         </w:rPr>
-        <w:t xml:space="preserve"> Tunguz, B. (2018).</w:t>
-      </w:r>
-      <w:r>
-        <w:rPr>
-          <w:rFonts w:ascii="Times New Roman" w:hAnsi="Times New Roman" w:cs="Times New Roman"/>
-        </w:rPr>
         <w:t xml:space="preserve"> </w:t>
       </w:r>
-      <w:r>
-        <w:rPr>
-          <w:rFonts w:ascii="Times New Roman" w:hAnsi="Times New Roman" w:cs="Times New Roman"/>
-        </w:rPr>
-        <w:t>What could be explanations for validation loss zig-zagging when training a deep neural network?</w:t>
+      <w:proofErr w:type="spellStart"/>
+      <w:r>
+        <w:rPr>
+          <w:rFonts w:ascii="Times New Roman" w:hAnsi="Times New Roman" w:cs="Times New Roman"/>
+        </w:rPr>
+        <w:t>Tunguz</w:t>
+      </w:r>
+      <w:proofErr w:type="spellEnd"/>
+      <w:r>
+        <w:rPr>
+          <w:rFonts w:ascii="Times New Roman" w:hAnsi="Times New Roman" w:cs="Times New Roman"/>
+        </w:rPr>
+        <w:t>, B. (2018).</w:t>
+      </w:r>
+      <w:r>
+        <w:rPr>
+          <w:rFonts w:ascii="Times New Roman" w:hAnsi="Times New Roman" w:cs="Times New Roman"/>
+        </w:rPr>
+        <w:t xml:space="preserve"> What could be explanations for validation loss zig-zagging when training a deep neural network?</w:t>
       </w:r>
       <w:r>
         <w:rPr>
@@ -2585,31 +2642,97 @@
         </w:rPr>
         <w:t xml:space="preserve"> Recovered from: </w:t>
       </w:r>
+      <w:proofErr w:type="gramStart"/>
       <w:r>
         <w:rPr>
           <w:rFonts w:ascii="Times New Roman" w:hAnsi="Times New Roman" w:cs="Times New Roman"/>
         </w:rPr>
         <w:t>https://www.quora.com/What-could-be-explanations-for-validation-loss-zig-zagging-when-training-a-deep-neural-network</w:t>
       </w:r>
-    </w:p>
-    <w:p>
-      <w:pPr>
-        <w:jc w:val="both"/>
-        <w:rPr>
-          <w:rFonts w:ascii="Times New Roman" w:hAnsi="Times New Roman" w:cs="Times New Roman"/>
-        </w:rPr>
-      </w:pPr>
-      <w:r>
-        <w:rPr>
-          <w:rFonts w:ascii="Times New Roman" w:hAnsi="Times New Roman" w:cs="Times New Roman"/>
-        </w:rPr>
-        <w:t>[3]</w:t>
-      </w:r>
-      <w:r>
-        <w:rPr>
-          <w:rFonts w:ascii="Times New Roman" w:hAnsi="Times New Roman" w:cs="Times New Roman"/>
-        </w:rPr>
-        <w:t xml:space="preserve">Szegedy,C., Vanhoucke,V., Ioffe, S., &amp; Shlens, J. (2015). </w:t>
+      <w:proofErr w:type="gramEnd"/>
+    </w:p>
+    <w:p>
+      <w:pPr>
+        <w:jc w:val="both"/>
+        <w:rPr>
+          <w:rFonts w:ascii="Times New Roman" w:hAnsi="Times New Roman" w:cs="Times New Roman"/>
+        </w:rPr>
+      </w:pPr>
+      <w:r>
+        <w:rPr>
+          <w:rFonts w:ascii="Times New Roman" w:hAnsi="Times New Roman" w:cs="Times New Roman"/>
+        </w:rPr>
+        <w:t>[</w:t>
+      </w:r>
+      <w:proofErr w:type="gramStart"/>
+      <w:r>
+        <w:rPr>
+          <w:rFonts w:ascii="Times New Roman" w:hAnsi="Times New Roman" w:cs="Times New Roman"/>
+        </w:rPr>
+        <w:t>3]</w:t>
+      </w:r>
+      <w:proofErr w:type="spellStart"/>
+      <w:r>
+        <w:rPr>
+          <w:rFonts w:ascii="Times New Roman" w:hAnsi="Times New Roman" w:cs="Times New Roman"/>
+        </w:rPr>
+        <w:t>Szegedy</w:t>
+      </w:r>
+      <w:proofErr w:type="gramEnd"/>
+      <w:r>
+        <w:rPr>
+          <w:rFonts w:ascii="Times New Roman" w:hAnsi="Times New Roman" w:cs="Times New Roman"/>
+        </w:rPr>
+        <w:t>,C</w:t>
+      </w:r>
+      <w:proofErr w:type="spellEnd"/>
+      <w:r>
+        <w:rPr>
+          <w:rFonts w:ascii="Times New Roman" w:hAnsi="Times New Roman" w:cs="Times New Roman"/>
+        </w:rPr>
+        <w:t xml:space="preserve">., </w:t>
+      </w:r>
+      <w:proofErr w:type="spellStart"/>
+      <w:r>
+        <w:rPr>
+          <w:rFonts w:ascii="Times New Roman" w:hAnsi="Times New Roman" w:cs="Times New Roman"/>
+        </w:rPr>
+        <w:t>Vanhoucke,V</w:t>
+      </w:r>
+      <w:proofErr w:type="spellEnd"/>
+      <w:r>
+        <w:rPr>
+          <w:rFonts w:ascii="Times New Roman" w:hAnsi="Times New Roman" w:cs="Times New Roman"/>
+        </w:rPr>
+        <w:t xml:space="preserve">., </w:t>
+      </w:r>
+      <w:proofErr w:type="spellStart"/>
+      <w:r>
+        <w:rPr>
+          <w:rFonts w:ascii="Times New Roman" w:hAnsi="Times New Roman" w:cs="Times New Roman"/>
+        </w:rPr>
+        <w:t>Ioffe</w:t>
+      </w:r>
+      <w:proofErr w:type="spellEnd"/>
+      <w:r>
+        <w:rPr>
+          <w:rFonts w:ascii="Times New Roman" w:hAnsi="Times New Roman" w:cs="Times New Roman"/>
+        </w:rPr>
+        <w:t xml:space="preserve">, S., &amp; </w:t>
+      </w:r>
+      <w:proofErr w:type="spellStart"/>
+      <w:r>
+        <w:rPr>
+          <w:rFonts w:ascii="Times New Roman" w:hAnsi="Times New Roman" w:cs="Times New Roman"/>
+        </w:rPr>
+        <w:t>Shlens</w:t>
+      </w:r>
+      <w:proofErr w:type="spellEnd"/>
+      <w:r>
+        <w:rPr>
+          <w:rFonts w:ascii="Times New Roman" w:hAnsi="Times New Roman" w:cs="Times New Roman"/>
+        </w:rPr>
+        <w:t xml:space="preserve">, J. (2015). </w:t>
       </w:r>
       <w:r>
         <w:rPr>
@@ -2667,14 +2790,44 @@
         <w:rPr>
           <w:rFonts w:ascii="Times New Roman" w:hAnsi="Times New Roman" w:cs="Times New Roman"/>
         </w:rPr>
-        <w:t xml:space="preserve">[5]Milton-Barker, A. (2019). Inception V3 Deep Convolutional Architecture for Classifying Actue Myeloid/Lymphoblastic Leukemia. Recovered from: </w:t>
-      </w:r>
+        <w:t>[</w:t>
+      </w:r>
+      <w:proofErr w:type="gramStart"/>
+      <w:r>
+        <w:rPr>
+          <w:rFonts w:ascii="Times New Roman" w:hAnsi="Times New Roman" w:cs="Times New Roman"/>
+        </w:rPr>
+        <w:t>5]Milton</w:t>
+      </w:r>
+      <w:proofErr w:type="gramEnd"/>
+      <w:r>
+        <w:rPr>
+          <w:rFonts w:ascii="Times New Roman" w:hAnsi="Times New Roman" w:cs="Times New Roman"/>
+        </w:rPr>
+        <w:t xml:space="preserve">-Barker, A. (2019). Inception V3 Deep Convolutional Architecture for Classifying </w:t>
+      </w:r>
+      <w:proofErr w:type="spellStart"/>
+      <w:r>
+        <w:rPr>
+          <w:rFonts w:ascii="Times New Roman" w:hAnsi="Times New Roman" w:cs="Times New Roman"/>
+        </w:rPr>
+        <w:t>Actue</w:t>
+      </w:r>
+      <w:proofErr w:type="spellEnd"/>
+      <w:r>
+        <w:rPr>
+          <w:rFonts w:ascii="Times New Roman" w:hAnsi="Times New Roman" w:cs="Times New Roman"/>
+        </w:rPr>
+        <w:t xml:space="preserve"> Myeloid/Lymphoblastic Leukemia. Recovered from: </w:t>
+      </w:r>
+      <w:proofErr w:type="gramStart"/>
       <w:r>
         <w:rPr>
           <w:rFonts w:ascii="Times New Roman" w:hAnsi="Times New Roman" w:cs="Times New Roman"/>
         </w:rPr>
         <w:t>https://software.intel.com/content/www/us/en/develop/articles/inception-v3-deep-convolutional-architecture-for-classifying-acute-myeloidlymphoblastic.html</w:t>
       </w:r>
+      <w:proofErr w:type="gramEnd"/>
     </w:p>
     <w:p>
       <w:pPr>
@@ -2702,28 +2855,60 @@
           <w:rFonts w:ascii="Times New Roman" w:hAnsi="Times New Roman" w:cs="Times New Roman"/>
           <w:highlight w:val="yellow"/>
         </w:rPr>
-        <w:t xml:space="preserve"> Convolutional Neural Networks in Tensorflow.</w:t>
-      </w:r>
-    </w:p>
-    <w:p>
-      <w:pPr>
-        <w:jc w:val="both"/>
-        <w:rPr>
-          <w:rFonts w:ascii="Times New Roman" w:hAnsi="Times New Roman" w:cs="Times New Roman"/>
-        </w:rPr>
-      </w:pPr>
-      <w:r>
-        <w:rPr>
-          <w:rFonts w:ascii="Times New Roman" w:hAnsi="Times New Roman" w:cs="Times New Roman"/>
-        </w:rPr>
-        <w:t xml:space="preserve">[7] Tensorflow. (2021). Transfer Learning and Fine-Tuning. Recovered from: </w:t>
-      </w:r>
+        <w:t xml:space="preserve"> Convolutional Neural Networks in </w:t>
+      </w:r>
+      <w:proofErr w:type="spellStart"/>
+      <w:r>
+        <w:rPr>
+          <w:rFonts w:ascii="Times New Roman" w:hAnsi="Times New Roman" w:cs="Times New Roman"/>
+          <w:highlight w:val="yellow"/>
+        </w:rPr>
+        <w:t>Tensorflow</w:t>
+      </w:r>
+      <w:proofErr w:type="spellEnd"/>
+      <w:r>
+        <w:rPr>
+          <w:rFonts w:ascii="Times New Roman" w:hAnsi="Times New Roman" w:cs="Times New Roman"/>
+          <w:highlight w:val="yellow"/>
+        </w:rPr>
+        <w:t>.</w:t>
+      </w:r>
+    </w:p>
+    <w:p>
+      <w:pPr>
+        <w:jc w:val="both"/>
+        <w:rPr>
+          <w:rFonts w:ascii="Times New Roman" w:hAnsi="Times New Roman" w:cs="Times New Roman"/>
+        </w:rPr>
+      </w:pPr>
+      <w:r>
+        <w:rPr>
+          <w:rFonts w:ascii="Times New Roman" w:hAnsi="Times New Roman" w:cs="Times New Roman"/>
+        </w:rPr>
+        <w:t xml:space="preserve">[7] </w:t>
+      </w:r>
+      <w:proofErr w:type="spellStart"/>
+      <w:r>
+        <w:rPr>
+          <w:rFonts w:ascii="Times New Roman" w:hAnsi="Times New Roman" w:cs="Times New Roman"/>
+        </w:rPr>
+        <w:t>Tensorflow</w:t>
+      </w:r>
+      <w:proofErr w:type="spellEnd"/>
+      <w:r>
+        <w:rPr>
+          <w:rFonts w:ascii="Times New Roman" w:hAnsi="Times New Roman" w:cs="Times New Roman"/>
+        </w:rPr>
+        <w:t xml:space="preserve">. (2021). Transfer Learning and Fine-Tuning. Recovered from: </w:t>
+      </w:r>
+      <w:proofErr w:type="gramStart"/>
       <w:r>
         <w:rPr>
           <w:rFonts w:ascii="Times New Roman" w:hAnsi="Times New Roman" w:cs="Times New Roman"/>
         </w:rPr>
         <w:t>https://www.tensorflow.org/tutorials/images/transfer_learning</w:t>
       </w:r>
+      <w:proofErr w:type="gramEnd"/>
     </w:p>
     <w:p>
       <w:pPr>
@@ -2752,13 +2937,28 @@
           <w:rFonts w:ascii="Times New Roman" w:hAnsi="Times New Roman" w:cs="Times New Roman"/>
           <w:highlight w:val="yellow"/>
         </w:rPr>
-        <w:t>[9]</w:t>
-      </w:r>
-      <w:r>
-        <w:rPr>
-          <w:rFonts w:ascii="Times New Roman" w:hAnsi="Times New Roman" w:cs="Times New Roman"/>
-        </w:rPr>
-        <w:t>Computer Vision Classification of Leaves from Swedish Trees.</w:t>
+        <w:t>[</w:t>
+      </w:r>
+      <w:proofErr w:type="gramStart"/>
+      <w:r>
+        <w:rPr>
+          <w:rFonts w:ascii="Times New Roman" w:hAnsi="Times New Roman" w:cs="Times New Roman"/>
+          <w:highlight w:val="yellow"/>
+        </w:rPr>
+        <w:t>9]</w:t>
+      </w:r>
+      <w:r>
+        <w:rPr>
+          <w:rFonts w:ascii="Times New Roman" w:hAnsi="Times New Roman" w:cs="Times New Roman"/>
+        </w:rPr>
+        <w:t>Computer</w:t>
+      </w:r>
+      <w:proofErr w:type="gramEnd"/>
+      <w:r>
+        <w:rPr>
+          <w:rFonts w:ascii="Times New Roman" w:hAnsi="Times New Roman" w:cs="Times New Roman"/>
+        </w:rPr>
+        <w:t xml:space="preserve"> Vision Classification of Leaves from Swedish Trees.</w:t>
       </w:r>
     </w:p>
     <w:p>
@@ -5433,6 +5633,7 @@
         <w:rFonts w:ascii="Arial" w:hAnsi="Arial" w:cs="Arial"/>
         <w:sz w:val="28"/>
         <w:szCs w:val="28"/>
+        <w:lang w:val="es-MX"/>
       </w:rPr>
     </w:pPr>
     <w:r>
@@ -5440,6 +5641,7 @@
         <w:rFonts w:ascii="Arial" w:hAnsi="Arial" w:cs="Arial"/>
         <w:sz w:val="28"/>
         <w:szCs w:val="28"/>
+        <w:lang w:val="es-MX"/>
       </w:rPr>
       <w:t>Javier Rojas García</w:t>
     </w:r>
@@ -5452,6 +5654,7 @@
         <w:sz w:val="18"/>
         <w:szCs w:val="18"/>
         <w:u w:val="single"/>
+        <w:lang w:val="es-MX"/>
       </w:rPr>
     </w:pPr>
     <w:r>
@@ -5460,6 +5663,7 @@
         <w:sz w:val="18"/>
         <w:szCs w:val="18"/>
         <w:u w:val="single"/>
+        <w:lang w:val="es-MX"/>
       </w:rPr>
       <w:t>Javier990507@gmail.com</w:t>
     </w:r>

</xml_diff>

<commit_message>
Prueba cambio de doc
</commit_message>
<xml_diff>
--- a/Documents/CNN for Classyfing Swedish Tree Leaves.docx
+++ b/Documents/CNN for Classyfing Swedish Tree Leaves.docx
@@ -212,21 +212,7 @@
         <w:rPr>
           <w:rFonts w:ascii="Times New Roman" w:hAnsi="Times New Roman" w:cs="Times New Roman"/>
         </w:rPr>
-        <w:t xml:space="preserve"> They do so by noticing important features in the leaf, such as its shape, color, size, venous system, border or even </w:t>
-      </w:r>
-      <w:proofErr w:type="spellStart"/>
-      <w:r>
-        <w:rPr>
-          <w:rFonts w:ascii="Times New Roman" w:hAnsi="Times New Roman" w:cs="Times New Roman"/>
-        </w:rPr>
-        <w:t>it’s</w:t>
-      </w:r>
-      <w:proofErr w:type="spellEnd"/>
-      <w:r>
-        <w:rPr>
-          <w:rFonts w:ascii="Times New Roman" w:hAnsi="Times New Roman" w:cs="Times New Roman"/>
-        </w:rPr>
-        <w:t xml:space="preserve"> texture. </w:t>
+        <w:t xml:space="preserve"> They do so by noticing important features in the leaf, such as its shape, color, size, venous system, border or even it’s texture. </w:t>
       </w:r>
     </w:p>
     <w:p>
@@ -1686,55 +1672,27 @@
         <w:rPr>
           <w:rFonts w:ascii="Times New Roman" w:eastAsiaTheme="minorEastAsia" w:hAnsi="Times New Roman" w:cs="Times New Roman"/>
         </w:rPr>
-        <w:t>On top of the ‘Mixed7’ layer, a fully connected layer with 1024 units and a ‘</w:t>
-      </w:r>
-      <w:proofErr w:type="spellStart"/>
+        <w:t xml:space="preserve">On top of the ‘Mixed7’ layer, a fully connected layer with 1024 units and a ‘relu’ activation </w:t>
+      </w:r>
       <w:r>
         <w:rPr>
           <w:rFonts w:ascii="Times New Roman" w:eastAsiaTheme="minorEastAsia" w:hAnsi="Times New Roman" w:cs="Times New Roman"/>
         </w:rPr>
-        <w:t>relu</w:t>
-      </w:r>
-      <w:proofErr w:type="spellEnd"/>
+        <w:t>function was added. Followed by a Dropout layer to prevent the network from overfitting.</w:t>
+      </w:r>
+    </w:p>
+    <w:p>
+      <w:pPr>
+        <w:jc w:val="both"/>
+        <w:rPr>
+          <w:noProof/>
+        </w:rPr>
+      </w:pPr>
       <w:r>
         <w:rPr>
           <w:rFonts w:ascii="Times New Roman" w:eastAsiaTheme="minorEastAsia" w:hAnsi="Times New Roman" w:cs="Times New Roman"/>
         </w:rPr>
-        <w:t xml:space="preserve">’ activation </w:t>
-      </w:r>
-      <w:r>
-        <w:rPr>
-          <w:rFonts w:ascii="Times New Roman" w:eastAsiaTheme="minorEastAsia" w:hAnsi="Times New Roman" w:cs="Times New Roman"/>
-        </w:rPr>
-        <w:t>function was added. Followed by a Dropout layer to prevent the network from overfitting.</w:t>
-      </w:r>
-    </w:p>
-    <w:p>
-      <w:pPr>
-        <w:jc w:val="both"/>
-        <w:rPr>
-          <w:noProof/>
-        </w:rPr>
-      </w:pPr>
-      <w:r>
-        <w:rPr>
-          <w:rFonts w:ascii="Times New Roman" w:eastAsiaTheme="minorEastAsia" w:hAnsi="Times New Roman" w:cs="Times New Roman"/>
-        </w:rPr>
-        <w:t>The last layer of the model contained 15 units and had a ‘</w:t>
-      </w:r>
-      <w:proofErr w:type="spellStart"/>
-      <w:r>
-        <w:rPr>
-          <w:rFonts w:ascii="Times New Roman" w:eastAsiaTheme="minorEastAsia" w:hAnsi="Times New Roman" w:cs="Times New Roman"/>
-        </w:rPr>
-        <w:t>Softmax</w:t>
-      </w:r>
-      <w:proofErr w:type="spellEnd"/>
-      <w:r>
-        <w:rPr>
-          <w:rFonts w:ascii="Times New Roman" w:eastAsiaTheme="minorEastAsia" w:hAnsi="Times New Roman" w:cs="Times New Roman"/>
-        </w:rPr>
-        <w:t>’ activation function, needed to classify each prediction into the 15 different classes of the dataset.</w:t>
+        <w:t>The last layer of the model contained 15 units and had a ‘Softmax’ activation function, needed to classify each prediction into the 15 different classes of the dataset.</w:t>
       </w:r>
       <w:r>
         <w:rPr>
@@ -2137,17 +2095,8 @@
           <w:rFonts w:ascii="Times New Roman" w:hAnsi="Times New Roman" w:cs="Times New Roman"/>
           <w:highlight w:val="yellow"/>
         </w:rPr>
-        <w:t xml:space="preserve">the previous results, the final model was </w:t>
-      </w:r>
-      <w:proofErr w:type="gramStart"/>
-      <w:r>
-        <w:rPr>
-          <w:rFonts w:ascii="Times New Roman" w:hAnsi="Times New Roman" w:cs="Times New Roman"/>
-          <w:highlight w:val="yellow"/>
-        </w:rPr>
-        <w:t>trained</w:t>
-      </w:r>
-      <w:proofErr w:type="gramEnd"/>
+        <w:t>the previous results, the final model was trained</w:t>
+      </w:r>
       <w:r>
         <w:rPr>
           <w:rFonts w:ascii="Times New Roman" w:hAnsi="Times New Roman" w:cs="Times New Roman"/>
@@ -2270,23 +2219,7 @@
         <w:rPr>
           <w:rFonts w:ascii="Times New Roman" w:hAnsi="Times New Roman" w:cs="Times New Roman"/>
         </w:rPr>
-        <w:t xml:space="preserve">The test set was meant to work as a proxy for this </w:t>
-      </w:r>
-      <w:proofErr w:type="spellStart"/>
-      <w:proofErr w:type="gramStart"/>
-      <w:r>
-        <w:rPr>
-          <w:rFonts w:ascii="Times New Roman" w:hAnsi="Times New Roman" w:cs="Times New Roman"/>
-        </w:rPr>
-        <w:t>k.fold</w:t>
-      </w:r>
-      <w:proofErr w:type="spellEnd"/>
-      <w:proofErr w:type="gramEnd"/>
-      <w:r>
-        <w:rPr>
-          <w:rFonts w:ascii="Times New Roman" w:hAnsi="Times New Roman" w:cs="Times New Roman"/>
-        </w:rPr>
-        <w:t xml:space="preserve"> cross-</w:t>
+        <w:t>The test set was meant to work as a proxy for this k.fold cross-</w:t>
       </w:r>
       <w:r>
         <w:rPr>
@@ -2443,35 +2376,7 @@
         <w:rPr>
           <w:rFonts w:ascii="Times New Roman" w:hAnsi="Times New Roman" w:cs="Times New Roman"/>
         </w:rPr>
-        <w:t xml:space="preserve">The second problem arose during the testing step. It is known that we want the test set to come from the same distribution that the train and validation set came. During the training portion of the </w:t>
-      </w:r>
-      <w:proofErr w:type="gramStart"/>
-      <w:r>
-        <w:rPr>
-          <w:rFonts w:ascii="Times New Roman" w:hAnsi="Times New Roman" w:cs="Times New Roman"/>
-        </w:rPr>
-        <w:t>code</w:t>
-      </w:r>
-      <w:proofErr w:type="gramEnd"/>
-      <w:r>
-        <w:rPr>
-          <w:rFonts w:ascii="Times New Roman" w:hAnsi="Times New Roman" w:cs="Times New Roman"/>
-        </w:rPr>
-        <w:t xml:space="preserve"> I rescaled the train and validation data in the </w:t>
-      </w:r>
-      <w:proofErr w:type="spellStart"/>
-      <w:r>
-        <w:rPr>
-          <w:rFonts w:ascii="Times New Roman" w:hAnsi="Times New Roman" w:cs="Times New Roman"/>
-        </w:rPr>
-        <w:t>ImageDataGenerator</w:t>
-      </w:r>
-      <w:proofErr w:type="spellEnd"/>
-      <w:r>
-        <w:rPr>
-          <w:rFonts w:ascii="Times New Roman" w:hAnsi="Times New Roman" w:cs="Times New Roman"/>
-        </w:rPr>
-        <w:t xml:space="preserve"> to be 1/255 of the original value in order to normalize them. The problem came because, at first, I omitted this rescaling process for the test set during the testing portion of the code, and I was getting only wrong predictions usually biased towards one unique class.</w:t>
+        <w:t>The second problem arose during the testing step. It is known that we want the test set to come from the same distribution that the train and validation set came. During the training portion of the code I rescaled the train and validation data in the ImageDataGenerator to be 1/255 of the original value in order to normalize them. The problem came because, at first, I omitted this rescaling process for the test set during the testing portion of the code, and I was getting only wrong predictions usually biased towards one unique class.</w:t>
       </w:r>
     </w:p>
     <w:p>
@@ -2537,6 +2442,12 @@
           <w:rFonts w:ascii="Times New Roman" w:hAnsi="Times New Roman" w:cs="Times New Roman"/>
         </w:rPr>
       </w:pPr>
+      <w:r>
+        <w:rPr>
+          <w:rFonts w:ascii="Times New Roman" w:hAnsi="Times New Roman" w:cs="Times New Roman"/>
+        </w:rPr>
+        <w:t>HolaHola puedes ver esto?</w:t>
+      </w:r>
     </w:p>
     <w:p>
       <w:pPr>
@@ -2589,14 +2500,12 @@
         </w:rPr>
         <w:t xml:space="preserve">[1] Linköping University. (2016). Swedish Leaf Dataset. Recovered from: </w:t>
       </w:r>
-      <w:proofErr w:type="gramStart"/>
       <w:r>
         <w:rPr>
           <w:rFonts w:ascii="Times New Roman" w:hAnsi="Times New Roman" w:cs="Times New Roman"/>
         </w:rPr>
         <w:t>https://www.cvl.isy.liu.se/en/research/datasets/swedish-leaf/</w:t>
       </w:r>
-      <w:proofErr w:type="gramEnd"/>
     </w:p>
     <w:p>
       <w:pPr>
@@ -2614,21 +2523,7 @@
         <w:rPr>
           <w:rFonts w:ascii="Times New Roman" w:hAnsi="Times New Roman" w:cs="Times New Roman"/>
         </w:rPr>
-        <w:t xml:space="preserve"> </w:t>
-      </w:r>
-      <w:proofErr w:type="spellStart"/>
-      <w:r>
-        <w:rPr>
-          <w:rFonts w:ascii="Times New Roman" w:hAnsi="Times New Roman" w:cs="Times New Roman"/>
-        </w:rPr>
-        <w:t>Tunguz</w:t>
-      </w:r>
-      <w:proofErr w:type="spellEnd"/>
-      <w:r>
-        <w:rPr>
-          <w:rFonts w:ascii="Times New Roman" w:hAnsi="Times New Roman" w:cs="Times New Roman"/>
-        </w:rPr>
-        <w:t>, B. (2018).</w:t>
+        <w:t xml:space="preserve"> Tunguz, B. (2018).</w:t>
       </w:r>
       <w:r>
         <w:rPr>
@@ -2642,97 +2537,31 @@
         </w:rPr>
         <w:t xml:space="preserve"> Recovered from: </w:t>
       </w:r>
-      <w:proofErr w:type="gramStart"/>
       <w:r>
         <w:rPr>
           <w:rFonts w:ascii="Times New Roman" w:hAnsi="Times New Roman" w:cs="Times New Roman"/>
         </w:rPr>
         <w:t>https://www.quora.com/What-could-be-explanations-for-validation-loss-zig-zagging-when-training-a-deep-neural-network</w:t>
       </w:r>
-      <w:proofErr w:type="gramEnd"/>
-    </w:p>
-    <w:p>
-      <w:pPr>
-        <w:jc w:val="both"/>
-        <w:rPr>
-          <w:rFonts w:ascii="Times New Roman" w:hAnsi="Times New Roman" w:cs="Times New Roman"/>
-        </w:rPr>
-      </w:pPr>
-      <w:r>
-        <w:rPr>
-          <w:rFonts w:ascii="Times New Roman" w:hAnsi="Times New Roman" w:cs="Times New Roman"/>
-        </w:rPr>
-        <w:t>[</w:t>
-      </w:r>
-      <w:proofErr w:type="gramStart"/>
-      <w:r>
-        <w:rPr>
-          <w:rFonts w:ascii="Times New Roman" w:hAnsi="Times New Roman" w:cs="Times New Roman"/>
-        </w:rPr>
-        <w:t>3]</w:t>
-      </w:r>
-      <w:proofErr w:type="spellStart"/>
-      <w:r>
-        <w:rPr>
-          <w:rFonts w:ascii="Times New Roman" w:hAnsi="Times New Roman" w:cs="Times New Roman"/>
-        </w:rPr>
-        <w:t>Szegedy</w:t>
-      </w:r>
-      <w:proofErr w:type="gramEnd"/>
-      <w:r>
-        <w:rPr>
-          <w:rFonts w:ascii="Times New Roman" w:hAnsi="Times New Roman" w:cs="Times New Roman"/>
-        </w:rPr>
-        <w:t>,C</w:t>
-      </w:r>
-      <w:proofErr w:type="spellEnd"/>
-      <w:r>
-        <w:rPr>
-          <w:rFonts w:ascii="Times New Roman" w:hAnsi="Times New Roman" w:cs="Times New Roman"/>
-        </w:rPr>
-        <w:t xml:space="preserve">., </w:t>
-      </w:r>
-      <w:proofErr w:type="spellStart"/>
-      <w:r>
-        <w:rPr>
-          <w:rFonts w:ascii="Times New Roman" w:hAnsi="Times New Roman" w:cs="Times New Roman"/>
-        </w:rPr>
-        <w:t>Vanhoucke,V</w:t>
-      </w:r>
-      <w:proofErr w:type="spellEnd"/>
-      <w:r>
-        <w:rPr>
-          <w:rFonts w:ascii="Times New Roman" w:hAnsi="Times New Roman" w:cs="Times New Roman"/>
-        </w:rPr>
-        <w:t xml:space="preserve">., </w:t>
-      </w:r>
-      <w:proofErr w:type="spellStart"/>
-      <w:r>
-        <w:rPr>
-          <w:rFonts w:ascii="Times New Roman" w:hAnsi="Times New Roman" w:cs="Times New Roman"/>
-        </w:rPr>
-        <w:t>Ioffe</w:t>
-      </w:r>
-      <w:proofErr w:type="spellEnd"/>
-      <w:r>
-        <w:rPr>
-          <w:rFonts w:ascii="Times New Roman" w:hAnsi="Times New Roman" w:cs="Times New Roman"/>
-        </w:rPr>
-        <w:t xml:space="preserve">, S., &amp; </w:t>
-      </w:r>
-      <w:proofErr w:type="spellStart"/>
-      <w:r>
-        <w:rPr>
-          <w:rFonts w:ascii="Times New Roman" w:hAnsi="Times New Roman" w:cs="Times New Roman"/>
-        </w:rPr>
-        <w:t>Shlens</w:t>
-      </w:r>
-      <w:proofErr w:type="spellEnd"/>
-      <w:r>
-        <w:rPr>
-          <w:rFonts w:ascii="Times New Roman" w:hAnsi="Times New Roman" w:cs="Times New Roman"/>
-        </w:rPr>
-        <w:t xml:space="preserve">, J. (2015). </w:t>
+    </w:p>
+    <w:p>
+      <w:pPr>
+        <w:jc w:val="both"/>
+        <w:rPr>
+          <w:rFonts w:ascii="Times New Roman" w:hAnsi="Times New Roman" w:cs="Times New Roman"/>
+        </w:rPr>
+      </w:pPr>
+      <w:r>
+        <w:rPr>
+          <w:rFonts w:ascii="Times New Roman" w:hAnsi="Times New Roman" w:cs="Times New Roman"/>
+        </w:rPr>
+        <w:t>[3]</w:t>
+      </w:r>
+      <w:r>
+        <w:rPr>
+          <w:rFonts w:ascii="Times New Roman" w:hAnsi="Times New Roman" w:cs="Times New Roman"/>
+        </w:rPr>
+        <w:t xml:space="preserve">Szegedy,C., Vanhoucke,V., Ioffe, S., &amp; Shlens, J. (2015). </w:t>
       </w:r>
       <w:r>
         <w:rPr>
@@ -2790,44 +2619,14 @@
         <w:rPr>
           <w:rFonts w:ascii="Times New Roman" w:hAnsi="Times New Roman" w:cs="Times New Roman"/>
         </w:rPr>
-        <w:t>[</w:t>
-      </w:r>
-      <w:proofErr w:type="gramStart"/>
-      <w:r>
-        <w:rPr>
-          <w:rFonts w:ascii="Times New Roman" w:hAnsi="Times New Roman" w:cs="Times New Roman"/>
-        </w:rPr>
-        <w:t>5]Milton</w:t>
-      </w:r>
-      <w:proofErr w:type="gramEnd"/>
-      <w:r>
-        <w:rPr>
-          <w:rFonts w:ascii="Times New Roman" w:hAnsi="Times New Roman" w:cs="Times New Roman"/>
-        </w:rPr>
-        <w:t xml:space="preserve">-Barker, A. (2019). Inception V3 Deep Convolutional Architecture for Classifying </w:t>
-      </w:r>
-      <w:proofErr w:type="spellStart"/>
-      <w:r>
-        <w:rPr>
-          <w:rFonts w:ascii="Times New Roman" w:hAnsi="Times New Roman" w:cs="Times New Roman"/>
-        </w:rPr>
-        <w:t>Actue</w:t>
-      </w:r>
-      <w:proofErr w:type="spellEnd"/>
-      <w:r>
-        <w:rPr>
-          <w:rFonts w:ascii="Times New Roman" w:hAnsi="Times New Roman" w:cs="Times New Roman"/>
-        </w:rPr>
-        <w:t xml:space="preserve"> Myeloid/Lymphoblastic Leukemia. Recovered from: </w:t>
-      </w:r>
-      <w:proofErr w:type="gramStart"/>
+        <w:t xml:space="preserve">[5]Milton-Barker, A. (2019). Inception V3 Deep Convolutional Architecture for Classifying Actue Myeloid/Lymphoblastic Leukemia. Recovered from: </w:t>
+      </w:r>
       <w:r>
         <w:rPr>
           <w:rFonts w:ascii="Times New Roman" w:hAnsi="Times New Roman" w:cs="Times New Roman"/>
         </w:rPr>
         <w:t>https://software.intel.com/content/www/us/en/develop/articles/inception-v3-deep-convolutional-architecture-for-classifying-acute-myeloidlymphoblastic.html</w:t>
       </w:r>
-      <w:proofErr w:type="gramEnd"/>
     </w:p>
     <w:p>
       <w:pPr>
@@ -2855,110 +2654,63 @@
           <w:rFonts w:ascii="Times New Roman" w:hAnsi="Times New Roman" w:cs="Times New Roman"/>
           <w:highlight w:val="yellow"/>
         </w:rPr>
-        <w:t xml:space="preserve"> Convolutional Neural Networks in </w:t>
-      </w:r>
-      <w:proofErr w:type="spellStart"/>
+        <w:t xml:space="preserve"> Convolutional Neural Networks in Tensorflow.</w:t>
+      </w:r>
+    </w:p>
+    <w:p>
+      <w:pPr>
+        <w:jc w:val="both"/>
+        <w:rPr>
+          <w:rFonts w:ascii="Times New Roman" w:hAnsi="Times New Roman" w:cs="Times New Roman"/>
+        </w:rPr>
+      </w:pPr>
+      <w:r>
+        <w:rPr>
+          <w:rFonts w:ascii="Times New Roman" w:hAnsi="Times New Roman" w:cs="Times New Roman"/>
+        </w:rPr>
+        <w:t xml:space="preserve">[7] Tensorflow. (2021). Transfer Learning and Fine-Tuning. Recovered from: </w:t>
+      </w:r>
+      <w:r>
+        <w:rPr>
+          <w:rFonts w:ascii="Times New Roman" w:hAnsi="Times New Roman" w:cs="Times New Roman"/>
+        </w:rPr>
+        <w:t>https://www.tensorflow.org/tutorials/images/transfer_learning</w:t>
+      </w:r>
+    </w:p>
+    <w:p>
+      <w:pPr>
+        <w:jc w:val="both"/>
+        <w:rPr>
+          <w:rFonts w:ascii="Times New Roman" w:hAnsi="Times New Roman" w:cs="Times New Roman"/>
+        </w:rPr>
+      </w:pPr>
       <w:r>
         <w:rPr>
           <w:rFonts w:ascii="Times New Roman" w:hAnsi="Times New Roman" w:cs="Times New Roman"/>
           <w:highlight w:val="yellow"/>
         </w:rPr>
-        <w:t>Tensorflow</w:t>
-      </w:r>
-      <w:proofErr w:type="spellEnd"/>
+        <w:t>[8]</w:t>
+      </w:r>
+    </w:p>
+    <w:p>
+      <w:pPr>
+        <w:jc w:val="both"/>
+        <w:rPr>
+          <w:rFonts w:ascii="Times New Roman" w:hAnsi="Times New Roman" w:cs="Times New Roman"/>
+        </w:rPr>
+      </w:pPr>
       <w:r>
         <w:rPr>
           <w:rFonts w:ascii="Times New Roman" w:hAnsi="Times New Roman" w:cs="Times New Roman"/>
           <w:highlight w:val="yellow"/>
         </w:rPr>
-        <w:t>.</w:t>
-      </w:r>
-    </w:p>
-    <w:p>
-      <w:pPr>
-        <w:jc w:val="both"/>
-        <w:rPr>
-          <w:rFonts w:ascii="Times New Roman" w:hAnsi="Times New Roman" w:cs="Times New Roman"/>
-        </w:rPr>
-      </w:pPr>
-      <w:r>
-        <w:rPr>
-          <w:rFonts w:ascii="Times New Roman" w:hAnsi="Times New Roman" w:cs="Times New Roman"/>
-        </w:rPr>
-        <w:t xml:space="preserve">[7] </w:t>
-      </w:r>
-      <w:proofErr w:type="spellStart"/>
-      <w:r>
-        <w:rPr>
-          <w:rFonts w:ascii="Times New Roman" w:hAnsi="Times New Roman" w:cs="Times New Roman"/>
-        </w:rPr>
-        <w:t>Tensorflow</w:t>
-      </w:r>
-      <w:proofErr w:type="spellEnd"/>
-      <w:r>
-        <w:rPr>
-          <w:rFonts w:ascii="Times New Roman" w:hAnsi="Times New Roman" w:cs="Times New Roman"/>
-        </w:rPr>
-        <w:t xml:space="preserve">. (2021). Transfer Learning and Fine-Tuning. Recovered from: </w:t>
-      </w:r>
-      <w:proofErr w:type="gramStart"/>
-      <w:r>
-        <w:rPr>
-          <w:rFonts w:ascii="Times New Roman" w:hAnsi="Times New Roman" w:cs="Times New Roman"/>
-        </w:rPr>
-        <w:t>https://www.tensorflow.org/tutorials/images/transfer_learning</w:t>
-      </w:r>
-      <w:proofErr w:type="gramEnd"/>
-    </w:p>
-    <w:p>
-      <w:pPr>
-        <w:jc w:val="both"/>
-        <w:rPr>
-          <w:rFonts w:ascii="Times New Roman" w:hAnsi="Times New Roman" w:cs="Times New Roman"/>
-        </w:rPr>
-      </w:pPr>
-      <w:r>
-        <w:rPr>
-          <w:rFonts w:ascii="Times New Roman" w:hAnsi="Times New Roman" w:cs="Times New Roman"/>
-          <w:highlight w:val="yellow"/>
-        </w:rPr>
-        <w:t>[8]</w:t>
-      </w:r>
-    </w:p>
-    <w:p>
-      <w:pPr>
-        <w:jc w:val="both"/>
-        <w:rPr>
-          <w:rFonts w:ascii="Times New Roman" w:hAnsi="Times New Roman" w:cs="Times New Roman"/>
-        </w:rPr>
-      </w:pPr>
-      <w:r>
-        <w:rPr>
-          <w:rFonts w:ascii="Times New Roman" w:hAnsi="Times New Roman" w:cs="Times New Roman"/>
-          <w:highlight w:val="yellow"/>
-        </w:rPr>
-        <w:t>[</w:t>
-      </w:r>
-      <w:proofErr w:type="gramStart"/>
-      <w:r>
-        <w:rPr>
-          <w:rFonts w:ascii="Times New Roman" w:hAnsi="Times New Roman" w:cs="Times New Roman"/>
-          <w:highlight w:val="yellow"/>
-        </w:rPr>
-        <w:t>9]</w:t>
-      </w:r>
-      <w:r>
-        <w:rPr>
-          <w:rFonts w:ascii="Times New Roman" w:hAnsi="Times New Roman" w:cs="Times New Roman"/>
-        </w:rPr>
-        <w:t>Computer</w:t>
-      </w:r>
-      <w:proofErr w:type="gramEnd"/>
-      <w:r>
-        <w:rPr>
-          <w:rFonts w:ascii="Times New Roman" w:hAnsi="Times New Roman" w:cs="Times New Roman"/>
-        </w:rPr>
-        <w:t xml:space="preserve"> Vision Classification of Leaves from Swedish Trees.</w:t>
+        <w:t>[9]</w:t>
+      </w:r>
+      <w:r>
+        <w:rPr>
+          <w:rFonts w:ascii="Times New Roman" w:hAnsi="Times New Roman" w:cs="Times New Roman"/>
+        </w:rPr>
+        <w:t>Computer Vision Classification of Leaves from Swedish Trees.</w:t>
       </w:r>
     </w:p>
     <w:p>

</xml_diff>